<commit_message>
Servlet Day 1 & Day 2
</commit_message>
<xml_diff>
--- a/Servlets/Day1/Docs/Workshop 1 - Server configuration.docx
+++ b/Servlets/Day1/Docs/Workshop 1 - Server configuration.docx
@@ -77,10 +77,43 @@
           <w:color w:val="3B3838" w:themeColor="background2" w:themeShade="40"/>
           <w:spacing w:val="0"/>
         </w:rPr>
-        <w:t>If you do not have the tomcat component installed and winscp please follow these lines, if you do have them please skip the first three points.</w:t>
+        <w:t xml:space="preserve">If you do not have the tomcat component installed and </w:t>
+      </w:r>
+      <w:r>
+        <w:rPr>
+          <w:rStyle w:val="IntenseReference"/>
+          <w:b w:val="0"/>
+          <w:bCs w:val="0"/>
+          <w:smallCaps w:val="0"/>
+          <w:color w:val="3B3838" w:themeColor="background2" w:themeShade="40"/>
+          <w:spacing w:val="0"/>
+        </w:rPr>
+        <w:t>WinSCP</w:t>
       </w:r>
       <w:bookmarkStart w:id="0" w:name="_GoBack"/>
       <w:bookmarkEnd w:id="0"/>
+      <w:r>
+        <w:rPr>
+          <w:rStyle w:val="IntenseReference"/>
+          <w:b w:val="0"/>
+          <w:bCs w:val="0"/>
+          <w:smallCaps w:val="0"/>
+          <w:color w:val="3B3838" w:themeColor="background2" w:themeShade="40"/>
+          <w:spacing w:val="0"/>
+        </w:rPr>
+        <w:t xml:space="preserve"> </w:t>
+      </w:r>
+      <w:r>
+        <w:rPr>
+          <w:rStyle w:val="IntenseReference"/>
+          <w:b w:val="0"/>
+          <w:bCs w:val="0"/>
+          <w:smallCaps w:val="0"/>
+          <w:color w:val="3B3838" w:themeColor="background2" w:themeShade="40"/>
+          <w:spacing w:val="0"/>
+        </w:rPr>
+        <w:t>please follow these lines, if you do have them please skip the first three points.</w:t>
+      </w:r>
     </w:p>
     <w:p>
       <w:pPr>
@@ -120,84 +153,26 @@
           <w:color w:val="3B3838" w:themeColor="background2" w:themeShade="40"/>
           <w:spacing w:val="0"/>
         </w:rPr>
-        <w:t xml:space="preserve">Copy </w:t>
-      </w:r>
-      <w:r>
-        <w:rPr>
-          <w:rStyle w:val="IntenseReference"/>
-          <w:b w:val="0"/>
-          <w:bCs w:val="0"/>
-          <w:smallCaps w:val="0"/>
-          <w:color w:val="3B3838" w:themeColor="background2" w:themeShade="40"/>
-          <w:spacing w:val="0"/>
-        </w:rPr>
-        <w:t>tomcat8.tar</w:t>
-      </w:r>
-      <w:r>
-        <w:rPr>
-          <w:rStyle w:val="IntenseReference"/>
-          <w:b w:val="0"/>
-          <w:bCs w:val="0"/>
-          <w:smallCaps w:val="0"/>
-          <w:color w:val="3B3838" w:themeColor="background2" w:themeShade="40"/>
-          <w:spacing w:val="0"/>
-        </w:rPr>
-        <w:t xml:space="preserve">, </w:t>
-      </w:r>
-      <w:r>
-        <w:rPr>
-          <w:rStyle w:val="IntenseReference"/>
-          <w:b w:val="0"/>
-          <w:bCs w:val="0"/>
-          <w:smallCaps w:val="0"/>
-          <w:color w:val="3B3838" w:themeColor="background2" w:themeShade="40"/>
-          <w:spacing w:val="0"/>
-        </w:rPr>
-        <w:t>winscp577setup.exe</w:t>
-      </w:r>
-      <w:r>
-        <w:rPr>
-          <w:rStyle w:val="IntenseReference"/>
-          <w:b w:val="0"/>
-          <w:bCs w:val="0"/>
-          <w:smallCaps w:val="0"/>
-          <w:color w:val="3B3838" w:themeColor="background2" w:themeShade="40"/>
-          <w:spacing w:val="0"/>
-        </w:rPr>
-        <w:t xml:space="preserve"> and putty.exe </w:t>
-      </w:r>
-      <w:r>
-        <w:rPr>
-          <w:rStyle w:val="IntenseReference"/>
-          <w:b w:val="0"/>
-          <w:bCs w:val="0"/>
-          <w:smallCaps w:val="0"/>
-          <w:color w:val="3B3838" w:themeColor="background2" w:themeShade="40"/>
-          <w:spacing w:val="0"/>
-        </w:rPr>
-        <w:t xml:space="preserve">from usb </w:t>
-      </w:r>
-      <w:r>
-        <w:rPr>
-          <w:rStyle w:val="IntenseReference"/>
-          <w:b w:val="0"/>
-          <w:bCs w:val="0"/>
-          <w:smallCaps w:val="0"/>
-          <w:color w:val="3B3838" w:themeColor="background2" w:themeShade="40"/>
-          <w:spacing w:val="0"/>
-        </w:rPr>
-        <w:t>d</w:t>
-      </w:r>
-      <w:r>
-        <w:rPr>
-          <w:rStyle w:val="IntenseReference"/>
-          <w:b w:val="0"/>
-          <w:bCs w:val="0"/>
-          <w:smallCaps w:val="0"/>
-          <w:color w:val="3B3838" w:themeColor="background2" w:themeShade="40"/>
-          <w:spacing w:val="0"/>
-        </w:rPr>
-        <w:t>rive to a new directory on your computer.</w:t>
+        <w:t xml:space="preserve">Install WinSCP on your local machine: </w:t>
+      </w:r>
+      <w:hyperlink r:id="rId7" w:history="1">
+        <w:r>
+          <w:rPr>
+            <w:rStyle w:val="Hyperlink"/>
+          </w:rPr>
+          <w:t>https://winscp.net/eng/download.php</w:t>
+        </w:r>
+      </w:hyperlink>
+      <w:r>
+        <w:rPr>
+          <w:rStyle w:val="IntenseReference"/>
+          <w:b w:val="0"/>
+          <w:bCs w:val="0"/>
+          <w:smallCaps w:val="0"/>
+          <w:color w:val="3B3838" w:themeColor="background2" w:themeShade="40"/>
+          <w:spacing w:val="0"/>
+        </w:rPr>
+        <w:t xml:space="preserve"> </w:t>
       </w:r>
     </w:p>
     <w:p>
@@ -221,205 +196,91 @@
           <w:ilvl w:val="0"/>
           <w:numId w:val="2"/>
         </w:numPr>
-        <w:ind w:left="708"/>
-        <w:rPr>
-          <w:rStyle w:val="IntenseReference"/>
-          <w:b w:val="0"/>
-          <w:bCs w:val="0"/>
-          <w:smallCaps w:val="0"/>
-          <w:color w:val="3B3838" w:themeColor="background2" w:themeShade="40"/>
-          <w:spacing w:val="0"/>
-        </w:rPr>
-      </w:pPr>
-      <w:r>
-        <w:rPr>
-          <w:rStyle w:val="IntenseReference"/>
-          <w:b w:val="0"/>
-          <w:bCs w:val="0"/>
-          <w:smallCaps w:val="0"/>
-          <w:color w:val="3B3838" w:themeColor="background2" w:themeShade="40"/>
-          <w:spacing w:val="0"/>
-        </w:rPr>
-        <w:t>Open a command prompt and navigate to the path where you saved the archive and write these commands :</w:t>
-      </w:r>
-    </w:p>
-    <w:p>
-      <w:pPr>
-        <w:pStyle w:val="NoSpacing"/>
-        <w:numPr>
-          <w:ilvl w:val="1"/>
-          <w:numId w:val="2"/>
-        </w:numPr>
-        <w:rPr>
-          <w:rStyle w:val="IntenseReference"/>
-          <w:b w:val="0"/>
-          <w:bCs w:val="0"/>
-          <w:smallCaps w:val="0"/>
-          <w:color w:val="3B3838" w:themeColor="background2" w:themeShade="40"/>
-          <w:spacing w:val="0"/>
-        </w:rPr>
-      </w:pPr>
-      <w:r>
-        <w:rPr>
-          <w:rStyle w:val="IntenseReference"/>
-          <w:b w:val="0"/>
-          <w:bCs w:val="0"/>
-          <w:smallCaps w:val="0"/>
-          <w:color w:val="3B3838" w:themeColor="background2" w:themeShade="40"/>
-          <w:spacing w:val="0"/>
-        </w:rPr>
-        <w:t>docker load -i tomcat8.tar</w:t>
-      </w:r>
-    </w:p>
-    <w:p>
-      <w:pPr>
-        <w:pStyle w:val="NoSpacing"/>
-        <w:numPr>
-          <w:ilvl w:val="1"/>
-          <w:numId w:val="2"/>
-        </w:numPr>
-        <w:rPr>
-          <w:rStyle w:val="IntenseReference"/>
-          <w:b w:val="0"/>
-          <w:bCs w:val="0"/>
-          <w:smallCaps w:val="0"/>
-          <w:color w:val="3B3838" w:themeColor="background2" w:themeShade="40"/>
-          <w:spacing w:val="0"/>
-        </w:rPr>
-      </w:pPr>
-      <w:r>
-        <w:rPr>
-          <w:rStyle w:val="IntenseReference"/>
-          <w:b w:val="0"/>
-          <w:bCs w:val="0"/>
-          <w:smallCaps w:val="0"/>
-          <w:color w:val="3B3838" w:themeColor="background2" w:themeShade="40"/>
-          <w:spacing w:val="0"/>
-        </w:rPr>
-        <w:t>docker run --name tomcat -p 49100:8080 -p 49200:22 -d zth/tomcat</w:t>
-      </w:r>
-    </w:p>
-    <w:p>
-      <w:pPr>
-        <w:pStyle w:val="NoSpacing"/>
-        <w:numPr>
-          <w:ilvl w:val="1"/>
-          <w:numId w:val="2"/>
-        </w:numPr>
-        <w:rPr>
-          <w:rStyle w:val="IntenseReference"/>
-          <w:b w:val="0"/>
-          <w:bCs w:val="0"/>
-          <w:smallCaps w:val="0"/>
-          <w:color w:val="3B3838" w:themeColor="background2" w:themeShade="40"/>
-          <w:spacing w:val="0"/>
-        </w:rPr>
-      </w:pPr>
-      <w:r>
-        <w:rPr>
-          <w:rStyle w:val="IntenseReference"/>
-          <w:b w:val="0"/>
-          <w:bCs w:val="0"/>
-          <w:smallCaps w:val="0"/>
-          <w:color w:val="3B3838" w:themeColor="background2" w:themeShade="40"/>
-          <w:spacing w:val="0"/>
-        </w:rPr>
-        <w:t xml:space="preserve">docker start </w:t>
-      </w:r>
-      <w:r>
-        <w:rPr>
-          <w:rStyle w:val="IntenseReference"/>
-          <w:b w:val="0"/>
-          <w:bCs w:val="0"/>
-          <w:smallCaps w:val="0"/>
-          <w:color w:val="3B3838" w:themeColor="background2" w:themeShade="40"/>
-          <w:spacing w:val="0"/>
-        </w:rPr>
-        <w:t>zth/tomcat</w:t>
-      </w:r>
-    </w:p>
-    <w:p>
-      <w:pPr>
-        <w:pStyle w:val="NoSpacing"/>
-        <w:ind w:left="1440"/>
-        <w:rPr>
-          <w:rStyle w:val="IntenseReference"/>
-          <w:b w:val="0"/>
-          <w:bCs w:val="0"/>
-          <w:smallCaps w:val="0"/>
-          <w:color w:val="3B3838" w:themeColor="background2" w:themeShade="40"/>
-          <w:spacing w:val="0"/>
-        </w:rPr>
-      </w:pPr>
-    </w:p>
-    <w:p>
-      <w:pPr>
-        <w:pStyle w:val="NoSpacing"/>
-        <w:numPr>
-          <w:ilvl w:val="0"/>
-          <w:numId w:val="2"/>
-        </w:numPr>
-        <w:rPr>
-          <w:rStyle w:val="IntenseReference"/>
-          <w:b w:val="0"/>
-          <w:bCs w:val="0"/>
-          <w:smallCaps w:val="0"/>
-          <w:color w:val="3B3838" w:themeColor="background2" w:themeShade="40"/>
-          <w:spacing w:val="0"/>
-        </w:rPr>
-      </w:pPr>
-      <w:r>
-        <w:rPr>
-          <w:rStyle w:val="IntenseReference"/>
-          <w:b w:val="0"/>
-          <w:bCs w:val="0"/>
-          <w:smallCaps w:val="0"/>
-          <w:color w:val="3B3838" w:themeColor="background2" w:themeShade="40"/>
-          <w:spacing w:val="0"/>
-        </w:rPr>
-        <w:t>Install winscp on you local machine.</w:t>
-      </w:r>
-    </w:p>
-    <w:p>
-      <w:pPr>
-        <w:pStyle w:val="NoSpacing"/>
-        <w:ind w:left="720"/>
-        <w:rPr>
-          <w:rStyle w:val="IntenseReference"/>
-          <w:b w:val="0"/>
-          <w:bCs w:val="0"/>
-          <w:smallCaps w:val="0"/>
-          <w:color w:val="3B3838" w:themeColor="background2" w:themeShade="40"/>
-          <w:spacing w:val="0"/>
-        </w:rPr>
-      </w:pPr>
-    </w:p>
-    <w:p>
-      <w:pPr>
-        <w:pStyle w:val="NoSpacing"/>
-        <w:numPr>
-          <w:ilvl w:val="0"/>
-          <w:numId w:val="2"/>
-        </w:numPr>
-        <w:rPr>
-          <w:rStyle w:val="IntenseReference"/>
-          <w:b w:val="0"/>
-          <w:bCs w:val="0"/>
-          <w:smallCaps w:val="0"/>
-          <w:color w:val="3B3838" w:themeColor="background2" w:themeShade="40"/>
-          <w:spacing w:val="0"/>
-        </w:rPr>
-      </w:pPr>
-      <w:r>
-        <w:rPr>
-          <w:rStyle w:val="IntenseReference"/>
-          <w:b w:val="0"/>
-          <w:bCs w:val="0"/>
-          <w:smallCaps w:val="0"/>
-          <w:color w:val="3B3838" w:themeColor="background2" w:themeShade="40"/>
-          <w:spacing w:val="0"/>
-        </w:rPr>
-        <w:t>Open winscp and connect to the tomcat server on docker like in the printscreen (the username and password are root and root):</w:t>
+        <w:rPr>
+          <w:rStyle w:val="IntenseReference"/>
+          <w:b w:val="0"/>
+          <w:bCs w:val="0"/>
+          <w:smallCaps w:val="0"/>
+          <w:color w:val="3B3838" w:themeColor="background2" w:themeShade="40"/>
+          <w:spacing w:val="0"/>
+        </w:rPr>
+      </w:pPr>
+      <w:r>
+        <w:rPr>
+          <w:rStyle w:val="IntenseReference"/>
+          <w:b w:val="0"/>
+          <w:bCs w:val="0"/>
+          <w:smallCaps w:val="0"/>
+          <w:color w:val="3B3838" w:themeColor="background2" w:themeShade="40"/>
+          <w:spacing w:val="0"/>
+        </w:rPr>
+        <w:t xml:space="preserve">Open </w:t>
+      </w:r>
+      <w:r>
+        <w:rPr>
+          <w:rStyle w:val="IntenseReference"/>
+          <w:b w:val="0"/>
+          <w:bCs w:val="0"/>
+          <w:smallCaps w:val="0"/>
+          <w:color w:val="3B3838" w:themeColor="background2" w:themeShade="40"/>
+          <w:spacing w:val="0"/>
+        </w:rPr>
+        <w:t xml:space="preserve">WinSCP </w:t>
+      </w:r>
+      <w:r>
+        <w:rPr>
+          <w:rStyle w:val="IntenseReference"/>
+          <w:b w:val="0"/>
+          <w:bCs w:val="0"/>
+          <w:smallCaps w:val="0"/>
+          <w:color w:val="3B3838" w:themeColor="background2" w:themeShade="40"/>
+          <w:spacing w:val="0"/>
+        </w:rPr>
+        <w:t>and c</w:t>
+      </w:r>
+      <w:r>
+        <w:rPr>
+          <w:rStyle w:val="IntenseReference"/>
+          <w:b w:val="0"/>
+          <w:bCs w:val="0"/>
+          <w:smallCaps w:val="0"/>
+          <w:color w:val="3B3838" w:themeColor="background2" w:themeShade="40"/>
+          <w:spacing w:val="0"/>
+        </w:rPr>
+        <w:t>onnect to the tomcat server on D</w:t>
+      </w:r>
+      <w:r>
+        <w:rPr>
+          <w:rStyle w:val="IntenseReference"/>
+          <w:b w:val="0"/>
+          <w:bCs w:val="0"/>
+          <w:smallCaps w:val="0"/>
+          <w:color w:val="3B3838" w:themeColor="background2" w:themeShade="40"/>
+          <w:spacing w:val="0"/>
+        </w:rPr>
+        <w:t xml:space="preserve">ocker like in the </w:t>
+      </w:r>
+      <w:r>
+        <w:rPr>
+          <w:rStyle w:val="IntenseReference"/>
+          <w:b w:val="0"/>
+          <w:bCs w:val="0"/>
+          <w:smallCaps w:val="0"/>
+          <w:color w:val="3B3838" w:themeColor="background2" w:themeShade="40"/>
+          <w:spacing w:val="0"/>
+        </w:rPr>
+        <w:t>screenshot</w:t>
+      </w:r>
+      <w:r>
+        <w:rPr>
+          <w:rStyle w:val="IntenseReference"/>
+          <w:b w:val="0"/>
+          <w:bCs w:val="0"/>
+          <w:smallCaps w:val="0"/>
+          <w:color w:val="3B3838" w:themeColor="background2" w:themeShade="40"/>
+          <w:spacing w:val="0"/>
+        </w:rPr>
+        <w:t xml:space="preserve"> (the username and password are root and root):</w:t>
       </w:r>
     </w:p>
     <w:p>
@@ -476,7 +337,7 @@
                     </pic:cNvPicPr>
                   </pic:nvPicPr>
                   <pic:blipFill>
-                    <a:blip r:embed="rId7">
+                    <a:blip r:embed="rId8">
                       <a:extLst>
                         <a:ext uri="{28A0092B-C50C-407E-A947-70E740481C1C}">
                           <a14:useLocalDpi xmlns:a14="http://schemas.microsoft.com/office/drawing/2010/main" val="0"/>
@@ -572,8 +433,45 @@
           <w:color w:val="3B3838" w:themeColor="background2" w:themeShade="40"/>
           <w:spacing w:val="0"/>
         </w:rPr>
-        <w:t>/usr/local/tomcat/conf</w:t>
-      </w:r>
+        <w:t>/</w:t>
+      </w:r>
+      <w:proofErr w:type="spellStart"/>
+      <w:r>
+        <w:rPr>
+          <w:rStyle w:val="IntenseReference"/>
+          <w:b w:val="0"/>
+          <w:bCs w:val="0"/>
+          <w:smallCaps w:val="0"/>
+          <w:color w:val="3B3838" w:themeColor="background2" w:themeShade="40"/>
+          <w:spacing w:val="0"/>
+        </w:rPr>
+        <w:t>usr</w:t>
+      </w:r>
+      <w:proofErr w:type="spellEnd"/>
+      <w:r>
+        <w:rPr>
+          <w:rStyle w:val="IntenseReference"/>
+          <w:b w:val="0"/>
+          <w:bCs w:val="0"/>
+          <w:smallCaps w:val="0"/>
+          <w:color w:val="3B3838" w:themeColor="background2" w:themeShade="40"/>
+          <w:spacing w:val="0"/>
+        </w:rPr>
+        <w:t>/local/tomcat/</w:t>
+      </w:r>
+      <w:proofErr w:type="spellStart"/>
+      <w:r>
+        <w:rPr>
+          <w:rStyle w:val="IntenseReference"/>
+          <w:b w:val="0"/>
+          <w:bCs w:val="0"/>
+          <w:smallCaps w:val="0"/>
+          <w:color w:val="3B3838" w:themeColor="background2" w:themeShade="40"/>
+          <w:spacing w:val="0"/>
+        </w:rPr>
+        <w:t>conf</w:t>
+      </w:r>
+      <w:proofErr w:type="spellEnd"/>
       <w:r>
         <w:rPr>
           <w:rStyle w:val="IntenseReference"/>
@@ -676,8 +574,21 @@
         <w:rPr>
           <w:rStyle w:val="IntenseEmphasis"/>
         </w:rPr>
-        <w:lastRenderedPageBreak/>
-        <w:t>&lt;user username="tomcat" password="tomcat" roles="manager-gui,manager-script,manager-jmx,manager-status,admin-gui"/&gt;</w:t>
+        <w:t>&lt;user username="tomcat" password="tomcat" roles="manager-gui</w:t>
+      </w:r>
+      <w:proofErr w:type="gramStart"/>
+      <w:r>
+        <w:rPr>
+          <w:rStyle w:val="IntenseEmphasis"/>
+        </w:rPr>
+        <w:t>,manager</w:t>
+      </w:r>
+      <w:proofErr w:type="gramEnd"/>
+      <w:r>
+        <w:rPr>
+          <w:rStyle w:val="IntenseEmphasis"/>
+        </w:rPr>
+        <w:t>-script,manager-jmx,manager-status,admin-gui"/&gt;</w:t>
       </w:r>
     </w:p>
     <w:p>
@@ -764,7 +675,31 @@
           <w:color w:val="3B3838" w:themeColor="background2" w:themeShade="40"/>
           <w:spacing w:val="0"/>
         </w:rPr>
-        <w:t>.  Open %M2_HOME%\conf\settings.xml file. Navigate to “servers” paragraph. By default there is no server defined in maven. To define apache tomcat add the following text in “servers” area:</w:t>
+        <w:t>.  Open %M2_HOME%\</w:t>
+      </w:r>
+      <w:proofErr w:type="spellStart"/>
+      <w:r>
+        <w:rPr>
+          <w:rStyle w:val="IntenseReference"/>
+          <w:b w:val="0"/>
+          <w:bCs w:val="0"/>
+          <w:smallCaps w:val="0"/>
+          <w:color w:val="3B3838" w:themeColor="background2" w:themeShade="40"/>
+          <w:spacing w:val="0"/>
+        </w:rPr>
+        <w:t>conf</w:t>
+      </w:r>
+      <w:proofErr w:type="spellEnd"/>
+      <w:r>
+        <w:rPr>
+          <w:rStyle w:val="IntenseReference"/>
+          <w:b w:val="0"/>
+          <w:bCs w:val="0"/>
+          <w:smallCaps w:val="0"/>
+          <w:color w:val="3B3838" w:themeColor="background2" w:themeShade="40"/>
+          <w:spacing w:val="0"/>
+        </w:rPr>
+        <w:t>\settings.xml file. Navigate to “servers” paragraph. By default there is no server defined in maven. To define apache tomcat add the following text in “servers” area:</w:t>
       </w:r>
     </w:p>
     <w:p>
@@ -779,7 +714,21 @@
         <w:rPr>
           <w:rStyle w:val="IntenseEmphasis"/>
         </w:rPr>
-        <w:t>&lt;servers&gt;</w:t>
+        <w:t>&lt;</w:t>
+      </w:r>
+      <w:proofErr w:type="gramStart"/>
+      <w:r>
+        <w:rPr>
+          <w:rStyle w:val="IntenseEmphasis"/>
+        </w:rPr>
+        <w:t>servers</w:t>
+      </w:r>
+      <w:proofErr w:type="gramEnd"/>
+      <w:r>
+        <w:rPr>
+          <w:rStyle w:val="IntenseEmphasis"/>
+        </w:rPr>
+        <w:t>&gt;</w:t>
       </w:r>
     </w:p>
     <w:p>
@@ -794,7 +743,22 @@
         <w:rPr>
           <w:rStyle w:val="IntenseEmphasis"/>
         </w:rPr>
-        <w:t xml:space="preserve">   &lt;server&gt;</w:t>
+        <w:lastRenderedPageBreak/>
+        <w:t xml:space="preserve">   &lt;</w:t>
+      </w:r>
+      <w:proofErr w:type="gramStart"/>
+      <w:r>
+        <w:rPr>
+          <w:rStyle w:val="IntenseEmphasis"/>
+        </w:rPr>
+        <w:t>server</w:t>
+      </w:r>
+      <w:proofErr w:type="gramEnd"/>
+      <w:r>
+        <w:rPr>
+          <w:rStyle w:val="IntenseEmphasis"/>
+        </w:rPr>
+        <w:t>&gt;</w:t>
       </w:r>
     </w:p>
     <w:p>
@@ -809,7 +773,29 @@
         <w:rPr>
           <w:rStyle w:val="IntenseEmphasis"/>
         </w:rPr>
-        <w:t xml:space="preserve">      &lt;id&gt;local_tomcat&lt;/id&gt;</w:t>
+        <w:t xml:space="preserve">      &lt;</w:t>
+      </w:r>
+      <w:proofErr w:type="gramStart"/>
+      <w:r>
+        <w:rPr>
+          <w:rStyle w:val="IntenseEmphasis"/>
+        </w:rPr>
+        <w:t>id&gt;</w:t>
+      </w:r>
+      <w:proofErr w:type="spellStart"/>
+      <w:proofErr w:type="gramEnd"/>
+      <w:r>
+        <w:rPr>
+          <w:rStyle w:val="IntenseEmphasis"/>
+        </w:rPr>
+        <w:t>local_tomcat</w:t>
+      </w:r>
+      <w:proofErr w:type="spellEnd"/>
+      <w:r>
+        <w:rPr>
+          <w:rStyle w:val="IntenseEmphasis"/>
+        </w:rPr>
+        <w:t>&lt;/id&gt;</w:t>
       </w:r>
     </w:p>
     <w:p>
@@ -824,7 +810,21 @@
         <w:rPr>
           <w:rStyle w:val="IntenseEmphasis"/>
         </w:rPr>
-        <w:t xml:space="preserve">      &lt;username&gt;tomcat&lt;/username&gt;</w:t>
+        <w:t xml:space="preserve">      &lt;</w:t>
+      </w:r>
+      <w:proofErr w:type="gramStart"/>
+      <w:r>
+        <w:rPr>
+          <w:rStyle w:val="IntenseEmphasis"/>
+        </w:rPr>
+        <w:t>username&gt;</w:t>
+      </w:r>
+      <w:proofErr w:type="gramEnd"/>
+      <w:r>
+        <w:rPr>
+          <w:rStyle w:val="IntenseEmphasis"/>
+        </w:rPr>
+        <w:t>tomcat&lt;/username&gt;</w:t>
       </w:r>
     </w:p>
     <w:p>
@@ -839,7 +839,21 @@
         <w:rPr>
           <w:rStyle w:val="IntenseEmphasis"/>
         </w:rPr>
-        <w:t xml:space="preserve">      &lt;password&gt;tomcat&lt;/password&gt;</w:t>
+        <w:t xml:space="preserve">      &lt;</w:t>
+      </w:r>
+      <w:proofErr w:type="gramStart"/>
+      <w:r>
+        <w:rPr>
+          <w:rStyle w:val="IntenseEmphasis"/>
+        </w:rPr>
+        <w:t>password&gt;</w:t>
+      </w:r>
+      <w:proofErr w:type="gramEnd"/>
+      <w:r>
+        <w:rPr>
+          <w:rStyle w:val="IntenseEmphasis"/>
+        </w:rPr>
+        <w:t>tomcat&lt;/password&gt;</w:t>
       </w:r>
     </w:p>
     <w:p>
@@ -869,7 +883,21 @@
         <w:rPr>
           <w:rStyle w:val="IntenseEmphasis"/>
         </w:rPr>
-        <w:t>&lt;servers&gt;</w:t>
+        <w:t>&lt;</w:t>
+      </w:r>
+      <w:proofErr w:type="gramStart"/>
+      <w:r>
+        <w:rPr>
+          <w:rStyle w:val="IntenseEmphasis"/>
+        </w:rPr>
+        <w:t>servers</w:t>
+      </w:r>
+      <w:proofErr w:type="gramEnd"/>
+      <w:r>
+        <w:rPr>
+          <w:rStyle w:val="IntenseEmphasis"/>
+        </w:rPr>
+        <w:t>&gt;</w:t>
       </w:r>
     </w:p>
     <w:p>
@@ -951,16 +979,29 @@
         </w:rPr>
         <w:t xml:space="preserve">Open </w:t>
       </w:r>
-      <w:r>
-        <w:rPr>
-          <w:rStyle w:val="IntenseReference"/>
-          <w:b w:val="0"/>
-          <w:bCs w:val="0"/>
-          <w:smallCaps w:val="0"/>
-          <w:color w:val="3B3838" w:themeColor="background2" w:themeShade="40"/>
-          <w:spacing w:val="0"/>
-        </w:rPr>
-        <w:t xml:space="preserve">Kitematic from Docker </w:t>
+      <w:proofErr w:type="spellStart"/>
+      <w:r>
+        <w:rPr>
+          <w:rStyle w:val="IntenseReference"/>
+          <w:b w:val="0"/>
+          <w:bCs w:val="0"/>
+          <w:smallCaps w:val="0"/>
+          <w:color w:val="3B3838" w:themeColor="background2" w:themeShade="40"/>
+          <w:spacing w:val="0"/>
+        </w:rPr>
+        <w:t>Kitematic</w:t>
+      </w:r>
+      <w:proofErr w:type="spellEnd"/>
+      <w:r>
+        <w:rPr>
+          <w:rStyle w:val="IntenseReference"/>
+          <w:b w:val="0"/>
+          <w:bCs w:val="0"/>
+          <w:smallCaps w:val="0"/>
+          <w:color w:val="3B3838" w:themeColor="background2" w:themeShade="40"/>
+          <w:spacing w:val="0"/>
+        </w:rPr>
+        <w:t xml:space="preserve"> from Docker </w:t>
       </w:r>
     </w:p>
     <w:p>
@@ -1015,7 +1056,7 @@
             <o:lock v:ext="edit" aspectratio="t"/>
           </v:shapetype>
           <v:shape id="_x0000_i1025" type="#_x0000_t75" style="width:453pt;height:354pt">
-            <v:imagedata r:id="rId8" o:title="Capture"/>
+            <v:imagedata r:id="rId9" o:title="Capture"/>
           </v:shape>
         </w:pict>
       </w:r>
@@ -1072,7 +1113,7 @@
         </w:rPr>
         <w:t xml:space="preserve"> the tomcat container and see if the preview page is visible. The go to </w:t>
       </w:r>
-      <w:hyperlink r:id="rId9" w:history="1">
+      <w:hyperlink r:id="rId10" w:history="1">
         <w:r>
           <w:rPr>
             <w:rStyle w:val="Hyperlink"/>
@@ -1146,7 +1187,7 @@
       </w:pPr>
     </w:p>
     <w:sectPr>
-      <w:headerReference w:type="default" r:id="rId10"/>
+      <w:headerReference w:type="default" r:id="rId11"/>
       <w:pgSz w:w="11906" w:h="16838"/>
       <w:pgMar w:top="1417" w:right="1417" w:bottom="1417" w:left="1417" w:header="708" w:footer="708" w:gutter="0"/>
       <w:cols w:space="708"/>

</xml_diff>